<commit_message>
Push feedback on Final Project Proposal
Push Feedback from Andrew
</commit_message>
<xml_diff>
--- a/5_Final_Project/1_Proposal/Ransom_494_proposal.docx
+++ b/5_Final_Project/1_Proposal/Ransom_494_proposal.docx
@@ -312,21 +312,7 @@
         <w:rPr>
           <w:rFonts w:ascii="Times New Roman" w:hAnsi="Times New Roman" w:cs="Times New Roman"/>
         </w:rPr>
-        <w:t xml:space="preserve"> widens the homeownership gap for them. The assumption that if you go to college, get a decent job, </w:t>
-      </w:r>
-      <w:proofErr w:type="gramStart"/>
-      <w:r>
-        <w:rPr>
-          <w:rFonts w:ascii="Times New Roman" w:hAnsi="Times New Roman" w:cs="Times New Roman"/>
-        </w:rPr>
-        <w:t>you’d</w:t>
-      </w:r>
-      <w:proofErr w:type="gramEnd"/>
-      <w:r>
-        <w:rPr>
-          <w:rFonts w:ascii="Times New Roman" w:hAnsi="Times New Roman" w:cs="Times New Roman"/>
-        </w:rPr>
-        <w:t xml:space="preserve"> be able to afford a home someday after working hard enough towards it, has been proven to not be quite true. Blacks can be educated</w:t>
+        <w:t xml:space="preserve"> widens the homeownership gap for them. The assumption that if you go to college, get a decent job, you’d be able to afford a home someday after working hard enough towards it, has been proven to not be quite true. Blacks can be educated</w:t>
       </w:r>
       <w:r>
         <w:rPr>
@@ -340,19 +326,11 @@
         </w:rPr>
         <w:t xml:space="preserve"> </w:t>
       </w:r>
-      <w:proofErr w:type="gramStart"/>
-      <w:r>
-        <w:rPr>
-          <w:rFonts w:ascii="Times New Roman" w:hAnsi="Times New Roman" w:cs="Times New Roman"/>
-        </w:rPr>
-        <w:t>educated</w:t>
-      </w:r>
-      <w:proofErr w:type="gramEnd"/>
-      <w:r>
-        <w:rPr>
-          <w:rFonts w:ascii="Times New Roman" w:hAnsi="Times New Roman" w:cs="Times New Roman"/>
-        </w:rPr>
-        <w:t xml:space="preserve"> and low-income, or not educated at all</w:t>
+      <w:r>
+        <w:rPr>
+          <w:rFonts w:ascii="Times New Roman" w:hAnsi="Times New Roman" w:cs="Times New Roman"/>
+        </w:rPr>
+        <w:t>educated and low-income, or not educated at all</w:t>
       </w:r>
       <w:r>
         <w:rPr>
@@ -428,11 +406,25 @@
           <w:rFonts w:ascii="Times New Roman" w:hAnsi="Times New Roman" w:cs="Times New Roman"/>
         </w:rPr>
       </w:pPr>
-      <w:r>
-        <w:rPr>
-          <w:rFonts w:ascii="Times New Roman" w:hAnsi="Times New Roman" w:cs="Times New Roman"/>
-        </w:rPr>
-        <w:t xml:space="preserve">While the first round of projections estimated that the number of homeowners at risk was 19 million and that was around the third quarter of last year, now those numbers are projected to be far less, an estimated 500,000 at most. </w:t>
+      <w:commentRangeStart w:id="0"/>
+      <w:r>
+        <w:rPr>
+          <w:rFonts w:ascii="Times New Roman" w:hAnsi="Times New Roman" w:cs="Times New Roman"/>
+        </w:rPr>
+        <w:t>While the first round of projections estimated that the number of homeowners at risk was 19 million and that was around the third quarter of last year, now those numbers are projected to be far less, an estimated 500,000 at most</w:t>
+      </w:r>
+      <w:commentRangeEnd w:id="0"/>
+      <w:r>
+        <w:rPr>
+          <w:rStyle w:val="CommentReference"/>
+        </w:rPr>
+        <w:commentReference w:id="0"/>
+      </w:r>
+      <w:r>
+        <w:rPr>
+          <w:rFonts w:ascii="Times New Roman" w:hAnsi="Times New Roman" w:cs="Times New Roman"/>
+        </w:rPr>
+        <w:t xml:space="preserve">. </w:t>
       </w:r>
       <w:r>
         <w:rPr>
@@ -470,11 +462,25 @@
         </w:rPr>
         <w:t xml:space="preserve"> </w:t>
       </w:r>
-      <w:r>
-        <w:rPr>
-          <w:rFonts w:ascii="Times New Roman" w:hAnsi="Times New Roman" w:cs="Times New Roman"/>
-        </w:rPr>
-        <w:t xml:space="preserve">As temporary moratoriums and other COVID housing restrictions that protected homeowners (as well as renters) begin to end soon, what will that look like for those delinquent borrowers who are disproportionately Black homeowners? What will that mean for </w:t>
+      <w:commentRangeStart w:id="1"/>
+      <w:r>
+        <w:rPr>
+          <w:rFonts w:ascii="Times New Roman" w:hAnsi="Times New Roman" w:cs="Times New Roman"/>
+        </w:rPr>
+        <w:t>As temporary moratoriums and other COVID housing restrictions that protected homeowners (as well as renters) begin to end soon</w:t>
+      </w:r>
+      <w:commentRangeEnd w:id="1"/>
+      <w:r>
+        <w:rPr>
+          <w:rStyle w:val="CommentReference"/>
+        </w:rPr>
+        <w:commentReference w:id="1"/>
+      </w:r>
+      <w:r>
+        <w:rPr>
+          <w:rFonts w:ascii="Times New Roman" w:hAnsi="Times New Roman" w:cs="Times New Roman"/>
+        </w:rPr>
+        <w:t xml:space="preserve">, what will that look like for those delinquent borrowers who are disproportionately Black homeowners? What will that mean for </w:t>
       </w:r>
       <w:r>
         <w:rPr>
@@ -516,7 +522,14 @@
         <w:rPr>
           <w:rFonts w:ascii="Times New Roman" w:hAnsi="Times New Roman" w:cs="Times New Roman"/>
         </w:rPr>
-        <w:t>is, what will these foreclosures do to Black neighborhoods economically</w:t>
+        <w:t xml:space="preserve">is, </w:t>
+      </w:r>
+      <w:commentRangeStart w:id="2"/>
+      <w:r>
+        <w:rPr>
+          <w:rFonts w:ascii="Times New Roman" w:hAnsi="Times New Roman" w:cs="Times New Roman"/>
+        </w:rPr>
+        <w:t>what will these foreclosures do to Black neighborhoods economically</w:t>
       </w:r>
       <w:r>
         <w:rPr>
@@ -547,6 +560,13 @@
           <w:rFonts w:ascii="Times New Roman" w:hAnsi="Times New Roman" w:cs="Times New Roman"/>
         </w:rPr>
         <w:t>?</w:t>
+      </w:r>
+      <w:commentRangeEnd w:id="2"/>
+      <w:r>
+        <w:rPr>
+          <w:rStyle w:val="CommentReference"/>
+        </w:rPr>
+        <w:commentReference w:id="2"/>
       </w:r>
       <w:r>
         <w:rPr>
@@ -648,7 +668,6 @@
         </w:rPr>
         <w:t xml:space="preserve">The subprime mortgage crisis of 2007, that lasted up until 2010, would further hurt minority homeowners, but mainly Black ones. Prior to the mortgage crisis the housing bubble had begun to burst in 2004 and reached its peak between 2005 and 2006. For many Blacks, the bursting of the housing bubble was just the beginning of events for them that would decimate any chance of them being able to own homes ever again. During the Great Recession, many Blacks’ homes would go into foreclosure. Many of the foreclosed homes would become vacant and over time those homes would sit there and fall into despair. Eventually the vacant homes would be cleared as an effort to remedy the crime that increased after the increase in vacant homes, and new upscale housing developments would pop-up. If vacant, foreclosed homes </w:t>
       </w:r>
-      <w:proofErr w:type="gramStart"/>
       <w:r>
         <w:rPr>
           <w:rFonts w:ascii="Times New Roman" w:hAnsi="Times New Roman" w:cs="Times New Roman"/>
@@ -659,14 +678,7 @@
         <w:rPr>
           <w:rFonts w:ascii="Times New Roman" w:hAnsi="Times New Roman" w:cs="Times New Roman"/>
         </w:rPr>
-        <w:t>t</w:t>
-      </w:r>
-      <w:proofErr w:type="gramEnd"/>
-      <w:r>
-        <w:rPr>
-          <w:rFonts w:ascii="Times New Roman" w:hAnsi="Times New Roman" w:cs="Times New Roman"/>
-        </w:rPr>
-        <w:t xml:space="preserve"> bought by real estate developers, then the homes sit</w:t>
+        <w:t>t bought by real estate developers, then the homes sit</w:t>
       </w:r>
       <w:r>
         <w:rPr>
@@ -764,21 +776,7 @@
         <w:rPr>
           <w:rFonts w:ascii="Times New Roman" w:hAnsi="Times New Roman" w:cs="Times New Roman"/>
         </w:rPr>
-        <w:t xml:space="preserve">. </w:t>
-      </w:r>
-      <w:proofErr w:type="gramStart"/>
-      <w:r>
-        <w:rPr>
-          <w:rFonts w:ascii="Times New Roman" w:hAnsi="Times New Roman" w:cs="Times New Roman"/>
-        </w:rPr>
-        <w:t>I’ve</w:t>
-      </w:r>
-      <w:proofErr w:type="gramEnd"/>
-      <w:r>
-        <w:rPr>
-          <w:rFonts w:ascii="Times New Roman" w:hAnsi="Times New Roman" w:cs="Times New Roman"/>
-        </w:rPr>
-        <w:t xml:space="preserve"> dec</w:t>
+        <w:t>. I’ve dec</w:t>
       </w:r>
       <w:r>
         <w:rPr>
@@ -906,13 +904,7 @@
         <w:rPr>
           <w:rFonts w:ascii="Times New Roman" w:hAnsi="Times New Roman" w:cs="Times New Roman"/>
         </w:rPr>
-        <w:t xml:space="preserve"> and this problem would</w:t>
-      </w:r>
-      <w:r>
-        <w:rPr>
-          <w:rFonts w:ascii="Times New Roman" w:hAnsi="Times New Roman" w:cs="Times New Roman"/>
-        </w:rPr>
-        <w:t xml:space="preserve"> spill over into the suburbs a</w:t>
+        <w:t xml:space="preserve"> and this problem would spill over into the suburbs a</w:t>
       </w:r>
       <w:r>
         <w:rPr>
@@ -1016,19 +1008,11 @@
         </w:rPr>
         <w:t xml:space="preserve">Chicago since COVID and seems to be a rising trend. </w:t>
       </w:r>
-      <w:proofErr w:type="gramStart"/>
-      <w:r>
-        <w:rPr>
-          <w:rFonts w:ascii="Times New Roman" w:hAnsi="Times New Roman" w:cs="Times New Roman"/>
-        </w:rPr>
-        <w:t>Who’s</w:t>
-      </w:r>
-      <w:proofErr w:type="gramEnd"/>
-      <w:r>
-        <w:rPr>
-          <w:rFonts w:ascii="Times New Roman" w:hAnsi="Times New Roman" w:cs="Times New Roman"/>
-        </w:rPr>
-        <w:t xml:space="preserve"> to say </w:t>
+      <w:r>
+        <w:rPr>
+          <w:rFonts w:ascii="Times New Roman" w:hAnsi="Times New Roman" w:cs="Times New Roman"/>
+        </w:rPr>
+        <w:t xml:space="preserve">Who’s to say </w:t>
       </w:r>
       <w:r>
         <w:rPr>
@@ -1060,21 +1044,7 @@
         <w:rPr>
           <w:rFonts w:ascii="Times New Roman" w:hAnsi="Times New Roman" w:cs="Times New Roman"/>
         </w:rPr>
-        <w:t xml:space="preserve">, but </w:t>
-      </w:r>
-      <w:proofErr w:type="gramStart"/>
-      <w:r>
-        <w:rPr>
-          <w:rFonts w:ascii="Times New Roman" w:hAnsi="Times New Roman" w:cs="Times New Roman"/>
-        </w:rPr>
-        <w:t>what’s</w:t>
-      </w:r>
-      <w:proofErr w:type="gramEnd"/>
-      <w:r>
-        <w:rPr>
-          <w:rFonts w:ascii="Times New Roman" w:hAnsi="Times New Roman" w:cs="Times New Roman"/>
-        </w:rPr>
-        <w:t xml:space="preserve"> interesting is that most low-income residents don’t own the homes in their neighborhoods because they can’t afford them. Therefore</w:t>
+        <w:t>, but what’s interesting is that most low-income residents don’t own the homes in their neighborhoods because they can’t afford them. Therefore</w:t>
       </w:r>
       <w:r>
         <w:rPr>
@@ -1311,19 +1281,11 @@
         </w:rPr>
         <w:t xml:space="preserve">. </w:t>
       </w:r>
-      <w:proofErr w:type="gramStart"/>
-      <w:r>
-        <w:rPr>
-          <w:rFonts w:ascii="Times New Roman" w:hAnsi="Times New Roman" w:cs="Times New Roman"/>
-        </w:rPr>
-        <w:t>In order to</w:t>
-      </w:r>
-      <w:proofErr w:type="gramEnd"/>
-      <w:r>
-        <w:rPr>
-          <w:rFonts w:ascii="Times New Roman" w:hAnsi="Times New Roman" w:cs="Times New Roman"/>
-        </w:rPr>
-        <w:t xml:space="preserve"> do this</w:t>
+      <w:r>
+        <w:rPr>
+          <w:rFonts w:ascii="Times New Roman" w:hAnsi="Times New Roman" w:cs="Times New Roman"/>
+        </w:rPr>
+        <w:t>In order to do this</w:t>
       </w:r>
       <w:r>
         <w:rPr>
@@ -1371,7 +1333,14 @@
         <w:rPr>
           <w:rFonts w:ascii="Times New Roman" w:hAnsi="Times New Roman" w:cs="Times New Roman"/>
         </w:rPr>
-        <w:t xml:space="preserve">g by looking at </w:t>
+        <w:t xml:space="preserve">g by </w:t>
+      </w:r>
+      <w:commentRangeStart w:id="3"/>
+      <w:r>
+        <w:rPr>
+          <w:rFonts w:ascii="Times New Roman" w:hAnsi="Times New Roman" w:cs="Times New Roman"/>
+        </w:rPr>
+        <w:t xml:space="preserve">looking at </w:t>
       </w:r>
       <w:r>
         <w:rPr>
@@ -1385,6 +1354,13 @@
         </w:rPr>
         <w:t>residential vacancy rates by community areas</w:t>
       </w:r>
+      <w:commentRangeEnd w:id="3"/>
+      <w:r>
+        <w:rPr>
+          <w:rStyle w:val="CommentReference"/>
+        </w:rPr>
+        <w:commentReference w:id="3"/>
+      </w:r>
       <w:r>
         <w:rPr>
           <w:rFonts w:ascii="Times New Roman" w:hAnsi="Times New Roman" w:cs="Times New Roman"/>
@@ -1427,6 +1403,7 @@
         </w:rPr>
         <w:t xml:space="preserve"> in Black neighborhoods. </w:t>
       </w:r>
+      <w:commentRangeStart w:id="4"/>
       <w:r>
         <w:rPr>
           <w:rFonts w:ascii="Times New Roman" w:hAnsi="Times New Roman" w:cs="Times New Roman"/>
@@ -1449,27 +1426,26 @@
         <w:rPr>
           <w:rFonts w:ascii="Times New Roman" w:hAnsi="Times New Roman" w:cs="Times New Roman"/>
         </w:rPr>
-        <w:t xml:space="preserve">I thought it was interesting to </w:t>
-      </w:r>
-      <w:proofErr w:type="gramStart"/>
-      <w:r>
-        <w:rPr>
-          <w:rFonts w:ascii="Times New Roman" w:hAnsi="Times New Roman" w:cs="Times New Roman"/>
-        </w:rPr>
-        <w:t>take a look</w:t>
-      </w:r>
-      <w:proofErr w:type="gramEnd"/>
-      <w:r>
-        <w:rPr>
-          <w:rFonts w:ascii="Times New Roman" w:hAnsi="Times New Roman" w:cs="Times New Roman"/>
-        </w:rPr>
-        <w:t xml:space="preserve"> at how many </w:t>
-      </w:r>
-      <w:r>
-        <w:rPr>
-          <w:rFonts w:ascii="Times New Roman" w:hAnsi="Times New Roman" w:cs="Times New Roman"/>
-        </w:rPr>
-        <w:t>of the foreclosed properties were zombie properties. I thought that was important to look</w:t>
+        <w:t xml:space="preserve">I thought it was interesting to take a look at how many </w:t>
+      </w:r>
+      <w:r>
+        <w:rPr>
+          <w:rFonts w:ascii="Times New Roman" w:hAnsi="Times New Roman" w:cs="Times New Roman"/>
+        </w:rPr>
+        <w:t>of the foreclosed properties were zombie properties</w:t>
+      </w:r>
+      <w:commentRangeEnd w:id="4"/>
+      <w:r>
+        <w:rPr>
+          <w:rStyle w:val="CommentReference"/>
+        </w:rPr>
+        <w:commentReference w:id="4"/>
+      </w:r>
+      <w:r>
+        <w:rPr>
+          <w:rFonts w:ascii="Times New Roman" w:hAnsi="Times New Roman" w:cs="Times New Roman"/>
+        </w:rPr>
+        <w:t>. I thought that was important to look</w:t>
       </w:r>
       <w:r>
         <w:rPr>
@@ -1481,21 +1457,7 @@
         <w:rPr>
           <w:rFonts w:ascii="Times New Roman" w:hAnsi="Times New Roman" w:cs="Times New Roman"/>
         </w:rPr>
-        <w:t xml:space="preserve">at because </w:t>
-      </w:r>
-      <w:proofErr w:type="gramStart"/>
-      <w:r>
-        <w:rPr>
-          <w:rFonts w:ascii="Times New Roman" w:hAnsi="Times New Roman" w:cs="Times New Roman"/>
-        </w:rPr>
-        <w:t>there’s</w:t>
-      </w:r>
-      <w:proofErr w:type="gramEnd"/>
-      <w:r>
-        <w:rPr>
-          <w:rFonts w:ascii="Times New Roman" w:hAnsi="Times New Roman" w:cs="Times New Roman"/>
-        </w:rPr>
-        <w:t xml:space="preserve"> a</w:t>
+        <w:t>at because there’s a</w:t>
       </w:r>
       <w:r>
         <w:rPr>
@@ -1543,33 +1505,33 @@
         <w:rPr>
           <w:rFonts w:ascii="Times New Roman" w:hAnsi="Times New Roman" w:cs="Times New Roman"/>
         </w:rPr>
+        <w:t xml:space="preserve"> won’t crash and that there will be an increase in demand for homes since people put off buying a home under uncertain </w:t>
+      </w:r>
+      <w:commentRangeStart w:id="5"/>
+      <w:r>
+        <w:rPr>
+          <w:rFonts w:ascii="Times New Roman" w:hAnsi="Times New Roman" w:cs="Times New Roman"/>
+        </w:rPr>
+        <w:t>circ</w:t>
+      </w:r>
+      <w:r>
+        <w:rPr>
+          <w:rFonts w:ascii="Times New Roman" w:hAnsi="Times New Roman" w:cs="Times New Roman"/>
+        </w:rPr>
+        <w:t>umstances.</w:t>
+      </w:r>
+      <w:r>
+        <w:rPr>
+          <w:rFonts w:ascii="Times New Roman" w:hAnsi="Times New Roman" w:cs="Times New Roman"/>
+        </w:rPr>
         <w:t xml:space="preserve"> </w:t>
       </w:r>
-      <w:proofErr w:type="gramStart"/>
-      <w:r>
-        <w:rPr>
-          <w:rFonts w:ascii="Times New Roman" w:hAnsi="Times New Roman" w:cs="Times New Roman"/>
-        </w:rPr>
-        <w:t>won’t</w:t>
-      </w:r>
-      <w:proofErr w:type="gramEnd"/>
-      <w:r>
-        <w:rPr>
-          <w:rFonts w:ascii="Times New Roman" w:hAnsi="Times New Roman" w:cs="Times New Roman"/>
-        </w:rPr>
-        <w:t xml:space="preserve"> crash and that there will be an increase in demand for homes since people put off buying a home under uncertain circ</w:t>
-      </w:r>
-      <w:r>
-        <w:rPr>
-          <w:rFonts w:ascii="Times New Roman" w:hAnsi="Times New Roman" w:cs="Times New Roman"/>
-        </w:rPr>
-        <w:t>umstances.</w:t>
-      </w:r>
-      <w:r>
-        <w:rPr>
-          <w:rFonts w:ascii="Times New Roman" w:hAnsi="Times New Roman" w:cs="Times New Roman"/>
-        </w:rPr>
-        <w:t xml:space="preserve"> </w:t>
+      <w:commentRangeEnd w:id="5"/>
+      <w:r>
+        <w:rPr>
+          <w:rStyle w:val="CommentReference"/>
+        </w:rPr>
+        <w:commentReference w:id="5"/>
       </w:r>
     </w:p>
     <w:p>
@@ -1609,6 +1571,7 @@
         </w:rPr>
         <w:t xml:space="preserve">. I will be using </w:t>
       </w:r>
+      <w:commentRangeStart w:id="6"/>
       <w:r>
         <w:rPr>
           <w:rFonts w:ascii="Times New Roman" w:hAnsi="Times New Roman" w:cs="Times New Roman"/>
@@ -1637,7 +1600,20 @@
         <w:rPr>
           <w:rFonts w:ascii="Times New Roman" w:hAnsi="Times New Roman" w:cs="Times New Roman"/>
         </w:rPr>
-        <w:t>by community areas.</w:t>
+        <w:t>by community areas</w:t>
+      </w:r>
+      <w:commentRangeEnd w:id="6"/>
+      <w:r>
+        <w:rPr>
+          <w:rStyle w:val="CommentReference"/>
+        </w:rPr>
+        <w:commentReference w:id="6"/>
+      </w:r>
+      <w:r>
+        <w:rPr>
+          <w:rFonts w:ascii="Times New Roman" w:hAnsi="Times New Roman" w:cs="Times New Roman"/>
+        </w:rPr>
+        <w:t>.</w:t>
       </w:r>
       <w:r>
         <w:rPr>
@@ -1691,7 +1667,27 @@
         <w:rPr>
           <w:rFonts w:ascii="Times New Roman" w:hAnsi="Times New Roman" w:cs="Times New Roman"/>
         </w:rPr>
-        <w:t xml:space="preserve">show the link between foreclosures and crime. </w:t>
+        <w:t xml:space="preserve">show the </w:t>
+      </w:r>
+      <w:commentRangeStart w:id="7"/>
+      <w:r>
+        <w:rPr>
+          <w:rFonts w:ascii="Times New Roman" w:hAnsi="Times New Roman" w:cs="Times New Roman"/>
+        </w:rPr>
+        <w:t>link between foreclosures and crime</w:t>
+      </w:r>
+      <w:commentRangeEnd w:id="7"/>
+      <w:r>
+        <w:rPr>
+          <w:rStyle w:val="CommentReference"/>
+        </w:rPr>
+        <w:commentReference w:id="7"/>
+      </w:r>
+      <w:r>
+        <w:rPr>
+          <w:rFonts w:ascii="Times New Roman" w:hAnsi="Times New Roman" w:cs="Times New Roman"/>
+        </w:rPr>
+        <w:t xml:space="preserve">. </w:t>
       </w:r>
       <w:r>
         <w:rPr>
@@ -1735,7 +1731,14 @@
         <w:rPr>
           <w:rFonts w:ascii="Times New Roman" w:hAnsi="Times New Roman" w:cs="Times New Roman"/>
         </w:rPr>
-        <w:t xml:space="preserve">ather Census data to disaggregate the housing data by </w:t>
+        <w:t xml:space="preserve">ather Census data to </w:t>
+      </w:r>
+      <w:commentRangeStart w:id="8"/>
+      <w:r>
+        <w:rPr>
+          <w:rFonts w:ascii="Times New Roman" w:hAnsi="Times New Roman" w:cs="Times New Roman"/>
+        </w:rPr>
+        <w:t xml:space="preserve">disaggregate the housing data by </w:t>
       </w:r>
       <w:r>
         <w:rPr>
@@ -1743,6 +1746,13 @@
         </w:rPr>
         <w:t>race and education attainment level</w:t>
       </w:r>
+      <w:commentRangeEnd w:id="8"/>
+      <w:r>
+        <w:rPr>
+          <w:rStyle w:val="CommentReference"/>
+        </w:rPr>
+        <w:commentReference w:id="8"/>
+      </w:r>
       <w:r>
         <w:rPr>
           <w:rFonts w:ascii="Times New Roman" w:hAnsi="Times New Roman" w:cs="Times New Roman"/>
@@ -1753,7 +1763,27 @@
         <w:rPr>
           <w:rFonts w:ascii="Times New Roman" w:hAnsi="Times New Roman" w:cs="Times New Roman"/>
         </w:rPr>
-        <w:t xml:space="preserve">This will be necessary to highlight the housing discrimination that comes into play </w:t>
+        <w:t xml:space="preserve">This will be necessary to highlight the </w:t>
+      </w:r>
+      <w:commentRangeStart w:id="9"/>
+      <w:r>
+        <w:rPr>
+          <w:rFonts w:ascii="Times New Roman" w:hAnsi="Times New Roman" w:cs="Times New Roman"/>
+        </w:rPr>
+        <w:t xml:space="preserve">housing discrimination </w:t>
+      </w:r>
+      <w:commentRangeEnd w:id="9"/>
+      <w:r>
+        <w:rPr>
+          <w:rStyle w:val="CommentReference"/>
+        </w:rPr>
+        <w:commentReference w:id="9"/>
+      </w:r>
+      <w:r>
+        <w:rPr>
+          <w:rFonts w:ascii="Times New Roman" w:hAnsi="Times New Roman" w:cs="Times New Roman"/>
+        </w:rPr>
+        <w:t xml:space="preserve">that comes into play </w:t>
       </w:r>
       <w:r>
         <w:rPr>
@@ -1833,7 +1863,21 @@
         <w:rPr>
           <w:rFonts w:ascii="Times New Roman" w:hAnsi="Times New Roman" w:cs="Times New Roman"/>
         </w:rPr>
-        <w:t xml:space="preserve">Some of the limitations to this research may be the databases where I get my information from. I did a lot of searching for where to go to find foreclosure and vacant homes data </w:t>
+        <w:t xml:space="preserve">Some of the limitations to this research may be the databases where I get my information from. I did a lot of searching for where to go to find </w:t>
+      </w:r>
+      <w:commentRangeStart w:id="10"/>
+      <w:r>
+        <w:rPr>
+          <w:rFonts w:ascii="Times New Roman" w:hAnsi="Times New Roman" w:cs="Times New Roman"/>
+        </w:rPr>
+        <w:t xml:space="preserve">foreclosure and vacant homes data </w:t>
+      </w:r>
+      <w:commentRangeEnd w:id="10"/>
+      <w:r>
+        <w:rPr>
+          <w:rStyle w:val="CommentReference"/>
+        </w:rPr>
+        <w:commentReference w:id="10"/>
       </w:r>
       <w:r>
         <w:rPr>
@@ -1851,16 +1895,8 @@
         <w:rPr>
           <w:rFonts w:ascii="Times New Roman" w:hAnsi="Times New Roman" w:cs="Times New Roman"/>
         </w:rPr>
-        <w:t xml:space="preserve"> but they </w:t>
-      </w:r>
-      <w:proofErr w:type="gramStart"/>
-      <w:r>
-        <w:rPr>
-          <w:rFonts w:ascii="Times New Roman" w:hAnsi="Times New Roman" w:cs="Times New Roman"/>
-        </w:rPr>
-        <w:t>weren’t</w:t>
-      </w:r>
-      <w:proofErr w:type="gramEnd"/>
+        <w:t xml:space="preserve"> but they weren’t</w:t>
+      </w:r>
       <w:r>
         <w:rPr>
           <w:rFonts w:ascii="Times New Roman" w:hAnsi="Times New Roman" w:cs="Times New Roman"/>
@@ -1877,21 +1913,7 @@
         <w:rPr>
           <w:rFonts w:ascii="Times New Roman" w:hAnsi="Times New Roman" w:cs="Times New Roman"/>
         </w:rPr>
-        <w:t xml:space="preserve"> creates a barrier to the information I need. </w:t>
-      </w:r>
-      <w:proofErr w:type="gramStart"/>
-      <w:r>
-        <w:rPr>
-          <w:rFonts w:ascii="Times New Roman" w:hAnsi="Times New Roman" w:cs="Times New Roman"/>
-        </w:rPr>
-        <w:t>I’m</w:t>
-      </w:r>
-      <w:proofErr w:type="gramEnd"/>
-      <w:r>
-        <w:rPr>
-          <w:rFonts w:ascii="Times New Roman" w:hAnsi="Times New Roman" w:cs="Times New Roman"/>
-        </w:rPr>
-        <w:t xml:space="preserve"> sure there </w:t>
+        <w:t xml:space="preserve"> creates a barrier to the information I need. I’m sure there </w:t>
       </w:r>
       <w:r>
         <w:rPr>
@@ -1939,21 +1961,7 @@
         <w:rPr>
           <w:rFonts w:ascii="Times New Roman" w:hAnsi="Times New Roman" w:cs="Times New Roman"/>
         </w:rPr>
-        <w:t xml:space="preserve">s data </w:t>
-      </w:r>
-      <w:proofErr w:type="gramStart"/>
-      <w:r>
-        <w:rPr>
-          <w:rFonts w:ascii="Times New Roman" w:hAnsi="Times New Roman" w:cs="Times New Roman"/>
-        </w:rPr>
-        <w:t>isn’t</w:t>
-      </w:r>
-      <w:proofErr w:type="gramEnd"/>
-      <w:r>
-        <w:rPr>
-          <w:rFonts w:ascii="Times New Roman" w:hAnsi="Times New Roman" w:cs="Times New Roman"/>
-        </w:rPr>
-        <w:t xml:space="preserve"> very accurate when </w:t>
+        <w:t xml:space="preserve">s data isn’t very accurate when </w:t>
       </w:r>
       <w:r>
         <w:rPr>
@@ -2025,21 +2033,7 @@
         <w:rPr>
           <w:rFonts w:ascii="Times New Roman" w:hAnsi="Times New Roman" w:cs="Times New Roman"/>
         </w:rPr>
-        <w:t xml:space="preserve">Foreclosures will do more harm than good to neighborhoods as the debt owed </w:t>
-      </w:r>
-      <w:proofErr w:type="gramStart"/>
-      <w:r>
-        <w:rPr>
-          <w:rFonts w:ascii="Times New Roman" w:hAnsi="Times New Roman" w:cs="Times New Roman"/>
-        </w:rPr>
-        <w:t>isn’t</w:t>
-      </w:r>
-      <w:proofErr w:type="gramEnd"/>
-      <w:r>
-        <w:rPr>
-          <w:rFonts w:ascii="Times New Roman" w:hAnsi="Times New Roman" w:cs="Times New Roman"/>
-        </w:rPr>
-        <w:t xml:space="preserve"> paid off usually</w:t>
+        <w:t>Foreclosures will do more harm than good to neighborhoods as the debt owed isn’t paid off usually</w:t>
       </w:r>
       <w:r>
         <w:rPr>
@@ -2087,16 +2081,8 @@
         <w:rPr>
           <w:rFonts w:ascii="Times New Roman" w:hAnsi="Times New Roman" w:cs="Times New Roman"/>
         </w:rPr>
-        <w:t xml:space="preserve">of </w:t>
-      </w:r>
-      <w:proofErr w:type="gramStart"/>
-      <w:r>
-        <w:rPr>
-          <w:rFonts w:ascii="Times New Roman" w:hAnsi="Times New Roman" w:cs="Times New Roman"/>
-        </w:rPr>
-        <w:t>local residents</w:t>
-      </w:r>
-      <w:proofErr w:type="gramEnd"/>
+        <w:t>of local residents</w:t>
+      </w:r>
       <w:r>
         <w:rPr>
           <w:rFonts w:ascii="Times New Roman" w:hAnsi="Times New Roman" w:cs="Times New Roman"/>
@@ -2252,21 +2238,7 @@
         <w:rPr>
           <w:rFonts w:ascii="Times New Roman" w:hAnsi="Times New Roman" w:cs="Times New Roman"/>
         </w:rPr>
-        <w:t xml:space="preserve">ommunity </w:t>
-      </w:r>
-      <w:proofErr w:type="gramStart"/>
-      <w:r>
-        <w:rPr>
-          <w:rFonts w:ascii="Times New Roman" w:hAnsi="Times New Roman" w:cs="Times New Roman"/>
-        </w:rPr>
-        <w:t>can’t</w:t>
-      </w:r>
-      <w:proofErr w:type="gramEnd"/>
-      <w:r>
-        <w:rPr>
-          <w:rFonts w:ascii="Times New Roman" w:hAnsi="Times New Roman" w:cs="Times New Roman"/>
-        </w:rPr>
-        <w:t xml:space="preserve"> be outside because it is dangerous to do so. </w:t>
+        <w:t xml:space="preserve">ommunity can’t be outside because it is dangerous to do so. </w:t>
       </w:r>
       <w:r>
         <w:rPr>
@@ -2430,21 +2402,7 @@
         <w:rPr>
           <w:rFonts w:ascii="Times New Roman" w:hAnsi="Times New Roman" w:cs="Times New Roman"/>
         </w:rPr>
-        <w:t xml:space="preserve">elp get it </w:t>
-      </w:r>
-      <w:proofErr w:type="gramStart"/>
-      <w:r>
-        <w:rPr>
-          <w:rFonts w:ascii="Times New Roman" w:hAnsi="Times New Roman" w:cs="Times New Roman"/>
-        </w:rPr>
-        <w:t>and also</w:t>
-      </w:r>
-      <w:proofErr w:type="gramEnd"/>
-      <w:r>
-        <w:rPr>
-          <w:rFonts w:ascii="Times New Roman" w:hAnsi="Times New Roman" w:cs="Times New Roman"/>
-        </w:rPr>
-        <w:t xml:space="preserve"> help them to keep their homes in an effort to keep the community stabilized. </w:t>
+        <w:t xml:space="preserve">elp get it and also help them to keep their homes in an effort to keep the community stabilized. </w:t>
       </w:r>
       <w:r>
         <w:rPr>
@@ -2554,21 +2512,7 @@
         <w:rPr>
           <w:rFonts w:ascii="Times New Roman" w:hAnsi="Times New Roman" w:cs="Times New Roman"/>
         </w:rPr>
-        <w:t xml:space="preserve">in addition to a pandemic that </w:t>
-      </w:r>
-      <w:proofErr w:type="gramStart"/>
-      <w:r>
-        <w:rPr>
-          <w:rFonts w:ascii="Times New Roman" w:hAnsi="Times New Roman" w:cs="Times New Roman"/>
-        </w:rPr>
-        <w:t>doesn’t</w:t>
-      </w:r>
-      <w:proofErr w:type="gramEnd"/>
-      <w:r>
-        <w:rPr>
-          <w:rFonts w:ascii="Times New Roman" w:hAnsi="Times New Roman" w:cs="Times New Roman"/>
-        </w:rPr>
-        <w:t xml:space="preserve"> seem to be ending soon. </w:t>
+        <w:t xml:space="preserve">in addition to a pandemic that doesn’t seem to be ending soon. </w:t>
       </w:r>
       <w:r>
         <w:rPr>
@@ -2656,7 +2600,7 @@
       </w:pPr>
     </w:p>
     <w:sectPr>
-      <w:headerReference w:type="default" r:id="rId7"/>
+      <w:headerReference w:type="default" r:id="rId11"/>
       <w:pgSz w:w="12240" w:h="15840"/>
       <w:pgMar w:top="1440" w:right="1440" w:bottom="1440" w:left="1440" w:header="720" w:footer="720" w:gutter="0"/>
       <w:cols w:space="720"/>
@@ -2664,6 +2608,302 @@
     </w:sectPr>
   </w:body>
 </w:document>
+</file>
+
+<file path=word/comments.xml><?xml version="1.0" encoding="utf-8"?>
+<w:comments xmlns:wpc="http://schemas.microsoft.com/office/word/2010/wordprocessingCanvas" xmlns:cx="http://schemas.microsoft.com/office/drawing/2014/chartex" xmlns:cx1="http://schemas.microsoft.com/office/drawing/2015/9/8/chartex" xmlns:cx2="http://schemas.microsoft.com/office/drawing/2015/10/21/chartex" xmlns:cx3="http://schemas.microsoft.com/office/drawing/2016/5/9/chartex" xmlns:cx4="http://schemas.microsoft.com/office/drawing/2016/5/10/chartex" xmlns:cx5="http://schemas.microsoft.com/office/drawing/2016/5/11/chartex" xmlns:cx6="http://schemas.microsoft.com/office/drawing/2016/5/12/chartex" xmlns:cx7="http://schemas.microsoft.com/office/drawing/2016/5/13/chartex" xmlns:cx8="http://schemas.microsoft.com/office/drawing/2016/5/14/chartex" xmlns:mc="http://schemas.openxmlformats.org/markup-compatibility/2006" xmlns:aink="http://schemas.microsoft.com/office/drawing/2016/ink" xmlns:am3d="http://schemas.microsoft.com/office/drawing/2017/model3d" xmlns:o="urn:schemas-microsoft-com:office:office" xmlns:r="http://schemas.openxmlformats.org/officeDocument/2006/relationships" xmlns:m="http://schemas.openxmlformats.org/officeDocument/2006/math" xmlns:v="urn:schemas-microsoft-com:vml" xmlns:wp14="http://schemas.microsoft.com/office/word/2010/wordprocessingDrawing" xmlns:wp="http://schemas.openxmlformats.org/drawingml/2006/wordprocessingDrawing" xmlns:w10="urn:schemas-microsoft-com:office:word" xmlns:w="http://schemas.openxmlformats.org/wordprocessingml/2006/main" xmlns:w14="http://schemas.microsoft.com/office/word/2010/wordml" xmlns:w15="http://schemas.microsoft.com/office/word/2012/wordml" xmlns:w16cex="http://schemas.microsoft.com/office/word/2018/wordml/cex" xmlns:w16cid="http://schemas.microsoft.com/office/word/2016/wordml/cid" xmlns:w16="http://schemas.microsoft.com/office/word/2018/wordml" xmlns:w16se="http://schemas.microsoft.com/office/word/2015/wordml/symex" xmlns:wpg="http://schemas.microsoft.com/office/word/2010/wordprocessingGroup" xmlns:wpi="http://schemas.microsoft.com/office/word/2010/wordprocessingInk" xmlns:wne="http://schemas.microsoft.com/office/word/2006/wordml" xmlns:wps="http://schemas.microsoft.com/office/word/2010/wordprocessingShape" mc:Ignorable="w14 w15 w16se w16cid w16 w16cex wp14">
+  <w:comment w:id="0" w:author="Greenlee, Andrew Jordan" w:date="2021-03-19T14:51:00Z" w:initials="GAJ">
+    <w:p>
+      <w:pPr>
+        <w:pStyle w:val="CommentText"/>
+      </w:pPr>
+      <w:r>
+        <w:rPr>
+          <w:rStyle w:val="CommentReference"/>
+        </w:rPr>
+        <w:annotationRef/>
+      </w:r>
+      <w:r>
+        <w:t xml:space="preserve">Who is providing the revised numbers? What does the Census household PULSE survey say about </w:t>
+      </w:r>
+      <w:r>
+        <w:t xml:space="preserve">households with a mortgage facing distress? Are there a disparate number of black homeowners reporting </w:t>
+      </w:r>
+      <w:proofErr w:type="gramStart"/>
+      <w:r>
+        <w:t>distress</w:t>
+      </w:r>
+      <w:proofErr w:type="gramEnd"/>
+      <w:r>
+        <w:t xml:space="preserve"> and has it been consistent throughout the pandemic?</w:t>
+      </w:r>
+    </w:p>
+  </w:comment>
+  <w:comment w:id="1" w:author="Greenlee, Andrew Jordan" w:date="2021-03-19T14:53:00Z" w:initials="GAJ">
+    <w:p>
+      <w:pPr>
+        <w:pStyle w:val="CommentText"/>
+      </w:pPr>
+      <w:r>
+        <w:rPr>
+          <w:rStyle w:val="CommentReference"/>
+        </w:rPr>
+        <w:annotationRef/>
+      </w:r>
+      <w:r>
+        <w:t xml:space="preserve">The majority of focus has been on renters and preventing evictions. Part of the CDC moratorium includes restrictions on foreclosure proceedings for those households with federally guaranteed loans.  It might be useful for you to think about </w:t>
+      </w:r>
+      <w:proofErr w:type="gramStart"/>
+      <w:r>
+        <w:t>honing in</w:t>
+      </w:r>
+      <w:proofErr w:type="gramEnd"/>
+      <w:r>
+        <w:t xml:space="preserve"> on those households currently protected who have a high likelihood of facing foreclosure when the moratorium is lifted, or on those households who do not have federally </w:t>
+      </w:r>
+      <w:proofErr w:type="spellStart"/>
+      <w:r>
+        <w:t>garaunteed</w:t>
+      </w:r>
+      <w:proofErr w:type="spellEnd"/>
+      <w:r>
+        <w:t xml:space="preserve"> loans. Are there a disproportionate number of households in communities of color who have consistently faced the threat of foreclosure throughout the pandemic?</w:t>
+      </w:r>
+    </w:p>
+  </w:comment>
+  <w:comment w:id="2" w:author="Greenlee, Andrew Jordan" w:date="2021-03-19T14:56:00Z" w:initials="GAJ">
+    <w:p>
+      <w:pPr>
+        <w:pStyle w:val="CommentText"/>
+      </w:pPr>
+      <w:r>
+        <w:rPr>
+          <w:rStyle w:val="CommentReference"/>
+        </w:rPr>
+        <w:annotationRef/>
+      </w:r>
+      <w:r>
+        <w:t xml:space="preserve">I think that’s an important question, but you may also want to relate it to ongoing risk factors – why are certain communities of color more likely to be experiencing housing instability and foreclosure right now? </w:t>
+      </w:r>
+      <w:r>
+        <w:t xml:space="preserve">To what extent are our pandemic recovery policies addressing those root causes (or </w:t>
+      </w:r>
+      <w:r>
+        <w:t>not)?</w:t>
+      </w:r>
+    </w:p>
+  </w:comment>
+  <w:comment w:id="3" w:author="Greenlee, Andrew Jordan" w:date="2021-03-19T13:56:00Z" w:initials="GAJ">
+    <w:p>
+      <w:pPr>
+        <w:pStyle w:val="CommentText"/>
+      </w:pPr>
+      <w:r>
+        <w:rPr>
+          <w:rStyle w:val="CommentReference"/>
+        </w:rPr>
+        <w:annotationRef/>
+      </w:r>
+      <w:r>
+        <w:t xml:space="preserve">I’m confused regarding your assertion that long-term vacancies are a </w:t>
+      </w:r>
+      <w:proofErr w:type="gramStart"/>
+      <w:r>
+        <w:t>suitable proxies</w:t>
+      </w:r>
+      <w:proofErr w:type="gramEnd"/>
+      <w:r>
+        <w:t xml:space="preserve"> for foreclosures. Why not just look at past foreclosure rates to forecast future foreclosure rates?</w:t>
+      </w:r>
+    </w:p>
+  </w:comment>
+  <w:comment w:id="4" w:author="Greenlee, Andrew Jordan" w:date="2021-03-19T13:57:00Z" w:initials="GAJ">
+    <w:p>
+      <w:pPr>
+        <w:pStyle w:val="CommentText"/>
+      </w:pPr>
+      <w:r>
+        <w:rPr>
+          <w:rStyle w:val="CommentReference"/>
+        </w:rPr>
+        <w:annotationRef/>
+      </w:r>
+      <w:r>
+        <w:t>Ok – this makes a little more sense, but how are you going to track this at the property level?</w:t>
+      </w:r>
+    </w:p>
+  </w:comment>
+  <w:comment w:id="5" w:author="Greenlee, Andrew Jordan" w:date="2021-03-19T13:57:00Z" w:initials="GAJ">
+    <w:p>
+      <w:pPr>
+        <w:pStyle w:val="CommentText"/>
+      </w:pPr>
+      <w:r>
+        <w:rPr>
+          <w:rStyle w:val="CommentReference"/>
+        </w:rPr>
+        <w:annotationRef/>
+      </w:r>
+      <w:r>
+        <w:t>Do you have example models which you’re basing your approach on? It would be good to show those here and how they work.</w:t>
+      </w:r>
+    </w:p>
+  </w:comment>
+  <w:comment w:id="6" w:author="Greenlee, Andrew Jordan" w:date="2021-03-19T13:58:00Z" w:initials="GAJ">
+    <w:p>
+      <w:pPr>
+        <w:pStyle w:val="CommentText"/>
+      </w:pPr>
+      <w:r>
+        <w:rPr>
+          <w:rStyle w:val="CommentReference"/>
+        </w:rPr>
+        <w:annotationRef/>
+      </w:r>
+      <w:r>
+        <w:t xml:space="preserve">These data are just for the city though – crime is going to be hard to track </w:t>
+      </w:r>
+      <w:proofErr w:type="spellStart"/>
+      <w:r>
+        <w:t>acoss</w:t>
+      </w:r>
+      <w:proofErr w:type="spellEnd"/>
+      <w:r>
+        <w:t xml:space="preserve"> the city and the suburbs – where you would need to gather data from each suburb’s police department.</w:t>
+      </w:r>
+    </w:p>
+  </w:comment>
+  <w:comment w:id="7" w:author="Greenlee, Andrew Jordan" w:date="2021-03-19T13:59:00Z" w:initials="GAJ">
+    <w:p>
+      <w:pPr>
+        <w:pStyle w:val="CommentText"/>
+      </w:pPr>
+      <w:r>
+        <w:rPr>
+          <w:rStyle w:val="CommentReference"/>
+        </w:rPr>
+        <w:annotationRef/>
+      </w:r>
+      <w:r>
+        <w:t>What do you hypothesize is the relationship between foreclosures and crime? What confounding factors exist, particularly at the neighborhood level?</w:t>
+      </w:r>
+    </w:p>
+  </w:comment>
+  <w:comment w:id="8" w:author="Greenlee, Andrew Jordan" w:date="2021-03-19T14:00:00Z" w:initials="GAJ">
+    <w:p>
+      <w:pPr>
+        <w:pStyle w:val="CommentText"/>
+      </w:pPr>
+      <w:r>
+        <w:rPr>
+          <w:rStyle w:val="CommentReference"/>
+        </w:rPr>
+        <w:annotationRef/>
+      </w:r>
+      <w:r>
+        <w:t>What housing data? Foreclosures? How will you deal with the ecological fallacy here – foreclosures at the housing unit level and race / education at the neighborhood or community area level?</w:t>
+      </w:r>
+    </w:p>
+  </w:comment>
+  <w:comment w:id="9" w:author="Greenlee, Andrew Jordan" w:date="2021-03-19T14:45:00Z" w:initials="GAJ">
+    <w:p>
+      <w:pPr>
+        <w:pStyle w:val="CommentText"/>
+      </w:pPr>
+      <w:r>
+        <w:rPr>
+          <w:rStyle w:val="CommentReference"/>
+        </w:rPr>
+        <w:annotationRef/>
+      </w:r>
+      <w:r>
+        <w:t>Discrimination or disparate impacts?</w:t>
+      </w:r>
+    </w:p>
+  </w:comment>
+  <w:comment w:id="10" w:author="Greenlee, Andrew Jordan" w:date="2021-03-19T14:46:00Z" w:initials="GAJ">
+    <w:p>
+      <w:pPr>
+        <w:pStyle w:val="CommentText"/>
+      </w:pPr>
+      <w:r>
+        <w:rPr>
+          <w:rStyle w:val="CommentReference"/>
+        </w:rPr>
+        <w:annotationRef/>
+      </w:r>
+      <w:r>
+        <w:t>Foreclosures – see the Woodstock Institute (</w:t>
+      </w:r>
+      <w:r>
+        <w:t>https://woodstockinst.org/data-portal/foreclosure/</w:t>
+      </w:r>
+      <w:r>
+        <w:t>) and the DePaul Center for Housing Research (</w:t>
+      </w:r>
+      <w:r>
+        <w:t>https://www.housingstudies.org/data-portal/</w:t>
+      </w:r>
+      <w:r>
+        <w:t>). For vacancy data, consider the HUD-USPS vacancy data (</w:t>
+      </w:r>
+      <w:r>
+        <w:t>https://www.huduser.gov/portal/datasets/usps.html</w:t>
+      </w:r>
+      <w:r>
+        <w:t>)</w:t>
+      </w:r>
+    </w:p>
+  </w:comment>
+</w:comments>
+</file>
+
+<file path=word/commentsExtended.xml><?xml version="1.0" encoding="utf-8"?>
+<w15:commentsEx xmlns:wpc="http://schemas.microsoft.com/office/word/2010/wordprocessingCanvas" xmlns:cx="http://schemas.microsoft.com/office/drawing/2014/chartex" xmlns:cx1="http://schemas.microsoft.com/office/drawing/2015/9/8/chartex" xmlns:cx2="http://schemas.microsoft.com/office/drawing/2015/10/21/chartex" xmlns:cx3="http://schemas.microsoft.com/office/drawing/2016/5/9/chartex" xmlns:cx4="http://schemas.microsoft.com/office/drawing/2016/5/10/chartex" xmlns:cx5="http://schemas.microsoft.com/office/drawing/2016/5/11/chartex" xmlns:cx6="http://schemas.microsoft.com/office/drawing/2016/5/12/chartex" xmlns:cx7="http://schemas.microsoft.com/office/drawing/2016/5/13/chartex" xmlns:cx8="http://schemas.microsoft.com/office/drawing/2016/5/14/chartex" xmlns:mc="http://schemas.openxmlformats.org/markup-compatibility/2006" xmlns:aink="http://schemas.microsoft.com/office/drawing/2016/ink" xmlns:am3d="http://schemas.microsoft.com/office/drawing/2017/model3d" xmlns:o="urn:schemas-microsoft-com:office:office" xmlns:r="http://schemas.openxmlformats.org/officeDocument/2006/relationships" xmlns:m="http://schemas.openxmlformats.org/officeDocument/2006/math" xmlns:v="urn:schemas-microsoft-com:vml" xmlns:wp14="http://schemas.microsoft.com/office/word/2010/wordprocessingDrawing" xmlns:wp="http://schemas.openxmlformats.org/drawingml/2006/wordprocessingDrawing" xmlns:w10="urn:schemas-microsoft-com:office:word" xmlns:w="http://schemas.openxmlformats.org/wordprocessingml/2006/main" xmlns:w14="http://schemas.microsoft.com/office/word/2010/wordml" xmlns:w15="http://schemas.microsoft.com/office/word/2012/wordml" xmlns:w16cex="http://schemas.microsoft.com/office/word/2018/wordml/cex" xmlns:w16cid="http://schemas.microsoft.com/office/word/2016/wordml/cid" xmlns:w16="http://schemas.microsoft.com/office/word/2018/wordml" xmlns:w16se="http://schemas.microsoft.com/office/word/2015/wordml/symex" xmlns:wpg="http://schemas.microsoft.com/office/word/2010/wordprocessingGroup" xmlns:wpi="http://schemas.microsoft.com/office/word/2010/wordprocessingInk" xmlns:wne="http://schemas.microsoft.com/office/word/2006/wordml" xmlns:wps="http://schemas.microsoft.com/office/word/2010/wordprocessingShape" mc:Ignorable="w14 w15 w16se w16cid w16 w16cex wp14">
+  <w15:commentEx w15:paraId="0E4A6FB6" w15:done="0"/>
+  <w15:commentEx w15:paraId="3CB4CD1F" w15:done="0"/>
+  <w15:commentEx w15:paraId="0D39C587" w15:done="0"/>
+  <w15:commentEx w15:paraId="508854ED" w15:done="0"/>
+  <w15:commentEx w15:paraId="4C5D14C5" w15:done="0"/>
+  <w15:commentEx w15:paraId="417344A0" w15:done="0"/>
+  <w15:commentEx w15:paraId="7B9573C1" w15:done="0"/>
+  <w15:commentEx w15:paraId="73BE4B4A" w15:done="0"/>
+  <w15:commentEx w15:paraId="1E2D0C6F" w15:done="0"/>
+  <w15:commentEx w15:paraId="4A1E4AB0" w15:done="0"/>
+  <w15:commentEx w15:paraId="6E399C01" w15:done="0"/>
+</w15:commentsEx>
+</file>
+
+<file path=word/commentsExtensible.xml><?xml version="1.0" encoding="utf-8"?>
+<w16cex:commentsExtensible xmlns:wpc="http://schemas.microsoft.com/office/word/2010/wordprocessingCanvas" xmlns:cx="http://schemas.microsoft.com/office/drawing/2014/chartex" xmlns:cx1="http://schemas.microsoft.com/office/drawing/2015/9/8/chartex" xmlns:cx2="http://schemas.microsoft.com/office/drawing/2015/10/21/chartex" xmlns:cx3="http://schemas.microsoft.com/office/drawing/2016/5/9/chartex" xmlns:cx4="http://schemas.microsoft.com/office/drawing/2016/5/10/chartex" xmlns:cx5="http://schemas.microsoft.com/office/drawing/2016/5/11/chartex" xmlns:cx6="http://schemas.microsoft.com/office/drawing/2016/5/12/chartex" xmlns:cx7="http://schemas.microsoft.com/office/drawing/2016/5/13/chartex" xmlns:cx8="http://schemas.microsoft.com/office/drawing/2016/5/14/chartex" xmlns:mc="http://schemas.openxmlformats.org/markup-compatibility/2006" xmlns:aink="http://schemas.microsoft.com/office/drawing/2016/ink" xmlns:am3d="http://schemas.microsoft.com/office/drawing/2017/model3d" xmlns:o="urn:schemas-microsoft-com:office:office" xmlns:r="http://schemas.openxmlformats.org/officeDocument/2006/relationships" xmlns:m="http://schemas.openxmlformats.org/officeDocument/2006/math" xmlns:v="urn:schemas-microsoft-com:vml" xmlns:wp14="http://schemas.microsoft.com/office/word/2010/wordprocessingDrawing" xmlns:wp="http://schemas.openxmlformats.org/drawingml/2006/wordprocessingDrawing" xmlns:w10="urn:schemas-microsoft-com:office:word" xmlns:w="http://schemas.openxmlformats.org/wordprocessingml/2006/main" xmlns:w14="http://schemas.microsoft.com/office/word/2010/wordml" xmlns:w15="http://schemas.microsoft.com/office/word/2012/wordml" xmlns:w16cex="http://schemas.microsoft.com/office/word/2018/wordml/cex" xmlns:w16cid="http://schemas.microsoft.com/office/word/2016/wordml/cid" xmlns:w16="http://schemas.microsoft.com/office/word/2018/wordml" xmlns:w16se="http://schemas.microsoft.com/office/word/2015/wordml/symex" xmlns:wpg="http://schemas.microsoft.com/office/word/2010/wordprocessingGroup" xmlns:wpi="http://schemas.microsoft.com/office/word/2010/wordprocessingInk" xmlns:wne="http://schemas.microsoft.com/office/word/2006/wordml" xmlns:wps="http://schemas.microsoft.com/office/word/2010/wordprocessingShape" mc:Ignorable="w14 w15 w16se w16cid w16 w16cex wp14">
+  <w16cex:commentExtensible w16cex:durableId="23FF390C" w16cex:dateUtc="2021-03-19T19:51:00Z"/>
+  <w16cex:commentExtensible w16cex:durableId="23FF3957" w16cex:dateUtc="2021-03-19T19:53:00Z"/>
+  <w16cex:commentExtensible w16cex:durableId="23FF3A38" w16cex:dateUtc="2021-03-19T19:56:00Z"/>
+  <w16cex:commentExtensible w16cex:durableId="23FF2BF1" w16cex:dateUtc="2021-03-19T18:56:00Z"/>
+  <w16cex:commentExtensible w16cex:durableId="23FF2C30" w16cex:dateUtc="2021-03-19T18:57:00Z"/>
+  <w16cex:commentExtensible w16cex:durableId="23FF2C5E" w16cex:dateUtc="2021-03-19T18:57:00Z"/>
+  <w16cex:commentExtensible w16cex:durableId="23FF2C82" w16cex:dateUtc="2021-03-19T18:58:00Z"/>
+  <w16cex:commentExtensible w16cex:durableId="23FF2CC4" w16cex:dateUtc="2021-03-19T18:59:00Z"/>
+  <w16cex:commentExtensible w16cex:durableId="23FF2D1B" w16cex:dateUtc="2021-03-19T19:00:00Z"/>
+  <w16cex:commentExtensible w16cex:durableId="23FF3781" w16cex:dateUtc="2021-03-19T19:45:00Z"/>
+  <w16cex:commentExtensible w16cex:durableId="23FF37AF" w16cex:dateUtc="2021-03-19T19:46:00Z"/>
+</w16cex:commentsExtensible>
+</file>
+
+<file path=word/commentsIds.xml><?xml version="1.0" encoding="utf-8"?>
+<w16cid:commentsIds xmlns:wpc="http://schemas.microsoft.com/office/word/2010/wordprocessingCanvas" xmlns:cx="http://schemas.microsoft.com/office/drawing/2014/chartex" xmlns:cx1="http://schemas.microsoft.com/office/drawing/2015/9/8/chartex" xmlns:cx2="http://schemas.microsoft.com/office/drawing/2015/10/21/chartex" xmlns:cx3="http://schemas.microsoft.com/office/drawing/2016/5/9/chartex" xmlns:cx4="http://schemas.microsoft.com/office/drawing/2016/5/10/chartex" xmlns:cx5="http://schemas.microsoft.com/office/drawing/2016/5/11/chartex" xmlns:cx6="http://schemas.microsoft.com/office/drawing/2016/5/12/chartex" xmlns:cx7="http://schemas.microsoft.com/office/drawing/2016/5/13/chartex" xmlns:cx8="http://schemas.microsoft.com/office/drawing/2016/5/14/chartex" xmlns:mc="http://schemas.openxmlformats.org/markup-compatibility/2006" xmlns:aink="http://schemas.microsoft.com/office/drawing/2016/ink" xmlns:am3d="http://schemas.microsoft.com/office/drawing/2017/model3d" xmlns:o="urn:schemas-microsoft-com:office:office" xmlns:r="http://schemas.openxmlformats.org/officeDocument/2006/relationships" xmlns:m="http://schemas.openxmlformats.org/officeDocument/2006/math" xmlns:v="urn:schemas-microsoft-com:vml" xmlns:wp14="http://schemas.microsoft.com/office/word/2010/wordprocessingDrawing" xmlns:wp="http://schemas.openxmlformats.org/drawingml/2006/wordprocessingDrawing" xmlns:w10="urn:schemas-microsoft-com:office:word" xmlns:w="http://schemas.openxmlformats.org/wordprocessingml/2006/main" xmlns:w14="http://schemas.microsoft.com/office/word/2010/wordml" xmlns:w15="http://schemas.microsoft.com/office/word/2012/wordml" xmlns:w16cex="http://schemas.microsoft.com/office/word/2018/wordml/cex" xmlns:w16cid="http://schemas.microsoft.com/office/word/2016/wordml/cid" xmlns:w16="http://schemas.microsoft.com/office/word/2018/wordml" xmlns:w16se="http://schemas.microsoft.com/office/word/2015/wordml/symex" xmlns:wpg="http://schemas.microsoft.com/office/word/2010/wordprocessingGroup" xmlns:wpi="http://schemas.microsoft.com/office/word/2010/wordprocessingInk" xmlns:wne="http://schemas.microsoft.com/office/word/2006/wordml" xmlns:wps="http://schemas.microsoft.com/office/word/2010/wordprocessingShape" mc:Ignorable="w14 w15 w16se w16cid w16 w16cex wp14">
+  <w16cid:commentId w16cid:paraId="0E4A6FB6" w16cid:durableId="23FF390C"/>
+  <w16cid:commentId w16cid:paraId="3CB4CD1F" w16cid:durableId="23FF3957"/>
+  <w16cid:commentId w16cid:paraId="0D39C587" w16cid:durableId="23FF3A38"/>
+  <w16cid:commentId w16cid:paraId="508854ED" w16cid:durableId="23FF2BF1"/>
+  <w16cid:commentId w16cid:paraId="4C5D14C5" w16cid:durableId="23FF2C30"/>
+  <w16cid:commentId w16cid:paraId="417344A0" w16cid:durableId="23FF2C5E"/>
+  <w16cid:commentId w16cid:paraId="7B9573C1" w16cid:durableId="23FF2C82"/>
+  <w16cid:commentId w16cid:paraId="73BE4B4A" w16cid:durableId="23FF2CC4"/>
+  <w16cid:commentId w16cid:paraId="1E2D0C6F" w16cid:durableId="23FF2D1B"/>
+  <w16cid:commentId w16cid:paraId="4A1E4AB0" w16cid:durableId="23FF3781"/>
+  <w16cid:commentId w16cid:paraId="6E399C01" w16cid:durableId="23FF37AF"/>
+</w16cid:commentsIds>
 </file>
 
 <file path=word/endnotes.xml><?xml version="1.0" encoding="utf-8"?>
@@ -3217,6 +3457,14 @@
     <w:abstractNumId w:val="2"/>
   </w:num>
 </w:numbering>
+</file>
+
+<file path=word/people.xml><?xml version="1.0" encoding="utf-8"?>
+<w15:people xmlns:wpc="http://schemas.microsoft.com/office/word/2010/wordprocessingCanvas" xmlns:cx="http://schemas.microsoft.com/office/drawing/2014/chartex" xmlns:cx1="http://schemas.microsoft.com/office/drawing/2015/9/8/chartex" xmlns:cx2="http://schemas.microsoft.com/office/drawing/2015/10/21/chartex" xmlns:cx3="http://schemas.microsoft.com/office/drawing/2016/5/9/chartex" xmlns:cx4="http://schemas.microsoft.com/office/drawing/2016/5/10/chartex" xmlns:cx5="http://schemas.microsoft.com/office/drawing/2016/5/11/chartex" xmlns:cx6="http://schemas.microsoft.com/office/drawing/2016/5/12/chartex" xmlns:cx7="http://schemas.microsoft.com/office/drawing/2016/5/13/chartex" xmlns:cx8="http://schemas.microsoft.com/office/drawing/2016/5/14/chartex" xmlns:mc="http://schemas.openxmlformats.org/markup-compatibility/2006" xmlns:aink="http://schemas.microsoft.com/office/drawing/2016/ink" xmlns:am3d="http://schemas.microsoft.com/office/drawing/2017/model3d" xmlns:o="urn:schemas-microsoft-com:office:office" xmlns:r="http://schemas.openxmlformats.org/officeDocument/2006/relationships" xmlns:m="http://schemas.openxmlformats.org/officeDocument/2006/math" xmlns:v="urn:schemas-microsoft-com:vml" xmlns:wp14="http://schemas.microsoft.com/office/word/2010/wordprocessingDrawing" xmlns:wp="http://schemas.openxmlformats.org/drawingml/2006/wordprocessingDrawing" xmlns:w10="urn:schemas-microsoft-com:office:word" xmlns:w="http://schemas.openxmlformats.org/wordprocessingml/2006/main" xmlns:w14="http://schemas.microsoft.com/office/word/2010/wordml" xmlns:w15="http://schemas.microsoft.com/office/word/2012/wordml" xmlns:w16cex="http://schemas.microsoft.com/office/word/2018/wordml/cex" xmlns:w16cid="http://schemas.microsoft.com/office/word/2016/wordml/cid" xmlns:w16="http://schemas.microsoft.com/office/word/2018/wordml" xmlns:w16se="http://schemas.microsoft.com/office/word/2015/wordml/symex" xmlns:wpg="http://schemas.microsoft.com/office/word/2010/wordprocessingGroup" xmlns:wpi="http://schemas.microsoft.com/office/word/2010/wordprocessingInk" xmlns:wne="http://schemas.microsoft.com/office/word/2006/wordml" xmlns:wps="http://schemas.microsoft.com/office/word/2010/wordprocessingShape" mc:Ignorable="w14 w15 w16se w16cid w16 w16cex wp14">
+  <w15:person w15:author="Greenlee, Andrew Jordan">
+    <w15:presenceInfo w15:providerId="AD" w15:userId="S::agreen4@illinois.edu::eb2d2243-8a72-47d3-b983-0137ebbb27bb"/>
+  </w15:person>
+</w15:people>
 </file>
 
 <file path=word/styles.xml><?xml version="1.0" encoding="utf-8"?>

</xml_diff>